<commit_message>
Update assignment dates on syllabus
</commit_message>
<xml_diff>
--- a/Lecture 0 - Intro/Spring2024_QTM 531_Syllabus.docx
+++ b/Lecture 0 - Intro/Spring2024_QTM 531_Syllabus.docx
@@ -563,15 +563,7 @@
             <w:rFonts w:eastAsia="Times New Roman"/>
             <w14:ligatures w14:val="none"/>
           </w:rPr>
-          <w:t>https://github.com/alejandrosanchezbecerra/qtm531spring202</w:t>
-        </w:r>
-        <w:r>
-          <w:rPr>
-            <w:rStyle w:val="Hyperlink"/>
-            <w:rFonts w:eastAsia="Times New Roman"/>
-            <w14:ligatures w14:val="none"/>
-          </w:rPr>
-          <w:t>4</w:t>
+          <w:t>https://github.com/alejandrosanchezbecerra/qtm531spring2024</w:t>
         </w:r>
       </w:hyperlink>
     </w:p>
@@ -2568,7 +2560,7 @@
       </w:tr>
       <w:tr>
         <w:trPr>
-          <w:trHeight w:val="340"/>
+          <w:trHeight w:val="360"/>
           <w:jc w:val="center"/>
         </w:trPr>
         <w:tc>
@@ -2627,19 +2619,19 @@
               <w:jc w:val="both"/>
               <w:rPr>
                 <w:rFonts w:ascii="Segoe UI Light" w:hAnsi="Segoe UI Light" w:cs="Segoe UI Light"/>
-                <w:color w:val="2F5496"/>
-                <w:sz w:val="22"/>
-                <w:szCs w:val="22"/>
-              </w:rPr>
-            </w:pPr>
-            <w:r>
-              <w:rPr>
-                <w:rFonts w:ascii="Segoe UI Light" w:hAnsi="Segoe UI Light" w:cs="Segoe UI Light"/>
-                <w:color w:val="2F5496"/>
-                <w:sz w:val="22"/>
-                <w:szCs w:val="22"/>
-              </w:rPr>
-              <w:t>6-Feb</w:t>
+                <w:color w:val="000000"/>
+                <w:sz w:val="22"/>
+                <w:szCs w:val="22"/>
+              </w:rPr>
+            </w:pPr>
+            <w:r>
+              <w:rPr>
+                <w:rFonts w:ascii="Segoe UI Light" w:hAnsi="Segoe UI Light" w:cs="Segoe UI Light"/>
+                <w:color w:val="000000"/>
+                <w:sz w:val="22"/>
+                <w:szCs w:val="22"/>
+              </w:rPr>
+              <w:t>7-Feb</w:t>
             </w:r>
           </w:p>
         </w:tc>
@@ -2658,21 +2650,22 @@
           </w:tcPr>
           <w:p>
             <w:pPr>
-              <w:rPr>
-                <w:rFonts w:ascii="Segoe UI Light" w:hAnsi="Segoe UI Light" w:cs="Segoe UI Light"/>
-                <w:color w:val="0070C0"/>
-                <w:sz w:val="22"/>
-                <w:szCs w:val="22"/>
-              </w:rPr>
-            </w:pPr>
-            <w:r>
-              <w:rPr>
-                <w:rFonts w:ascii="Segoe UI Light" w:hAnsi="Segoe UI Light" w:cs="Segoe UI Light"/>
-                <w:color w:val="0070C0"/>
-                <w:sz w:val="22"/>
-                <w:szCs w:val="22"/>
-              </w:rPr>
-              <w:t>Assignment 1 due (10 p.m.)</w:t>
+              <w:jc w:val="both"/>
+              <w:rPr>
+                <w:rFonts w:ascii="Segoe UI Light" w:hAnsi="Segoe UI Light" w:cs="Segoe UI Light"/>
+                <w:color w:val="000000"/>
+                <w:sz w:val="22"/>
+                <w:szCs w:val="22"/>
+              </w:rPr>
+            </w:pPr>
+            <w:r>
+              <w:rPr>
+                <w:rFonts w:ascii="Segoe UI Light" w:hAnsi="Segoe UI Light" w:cs="Segoe UI Light"/>
+                <w:color w:val="000000"/>
+                <w:sz w:val="22"/>
+                <w:szCs w:val="22"/>
+              </w:rPr>
+              <w:t>Scraping 2: Retrieving and Processing</w:t>
             </w:r>
           </w:p>
         </w:tc>
@@ -2693,7 +2686,6 @@
             </w:tcBorders>
             <w:shd w:val="clear" w:color="000000" w:fill="FFFFFF"/>
             <w:vAlign w:val="center"/>
-            <w:hideMark/>
           </w:tcPr>
           <w:p>
             <w:pPr>
@@ -2731,7 +2723,6 @@
             </w:tcBorders>
             <w:shd w:val="clear" w:color="auto" w:fill="auto"/>
             <w:vAlign w:val="center"/>
-            <w:hideMark/>
           </w:tcPr>
           <w:p>
             <w:pPr>
@@ -2746,11 +2737,20 @@
             <w:r>
               <w:rPr>
                 <w:rFonts w:ascii="Segoe UI Light" w:hAnsi="Segoe UI Light" w:cs="Segoe UI Light"/>
-                <w:color w:val="000000"/>
-                <w:sz w:val="22"/>
-                <w:szCs w:val="22"/>
-              </w:rPr>
-              <w:t>7-Feb</w:t>
+                <w:color w:val="2F5496"/>
+                <w:sz w:val="22"/>
+                <w:szCs w:val="22"/>
+              </w:rPr>
+              <w:t>8</w:t>
+            </w:r>
+            <w:r>
+              <w:rPr>
+                <w:rFonts w:ascii="Segoe UI Light" w:hAnsi="Segoe UI Light" w:cs="Segoe UI Light"/>
+                <w:color w:val="2F5496"/>
+                <w:sz w:val="22"/>
+                <w:szCs w:val="22"/>
+              </w:rPr>
+              <w:t>-Feb</w:t>
             </w:r>
           </w:p>
         </w:tc>
@@ -2765,7 +2765,6 @@
             </w:tcBorders>
             <w:shd w:val="clear" w:color="auto" w:fill="auto"/>
             <w:vAlign w:val="center"/>
-            <w:hideMark/>
           </w:tcPr>
           <w:p>
             <w:pPr>
@@ -2780,11 +2779,11 @@
             <w:r>
               <w:rPr>
                 <w:rFonts w:ascii="Segoe UI Light" w:hAnsi="Segoe UI Light" w:cs="Segoe UI Light"/>
-                <w:color w:val="000000"/>
-                <w:sz w:val="22"/>
-                <w:szCs w:val="22"/>
-              </w:rPr>
-              <w:t>Scraping 2: Retrieving and Processing</w:t>
+                <w:color w:val="0070C0"/>
+                <w:sz w:val="22"/>
+                <w:szCs w:val="22"/>
+              </w:rPr>
+              <w:t>Assignment 1 due (10 p.m.)</w:t>
             </w:r>
           </w:p>
         </w:tc>
@@ -2957,19 +2956,19 @@
               <w:jc w:val="both"/>
               <w:rPr>
                 <w:rFonts w:ascii="Segoe UI Light" w:hAnsi="Segoe UI Light" w:cs="Segoe UI Light"/>
-                <w:color w:val="2F5496"/>
-                <w:sz w:val="22"/>
-                <w:szCs w:val="22"/>
-              </w:rPr>
-            </w:pPr>
-            <w:r>
-              <w:rPr>
-                <w:rFonts w:ascii="Segoe UI Light" w:hAnsi="Segoe UI Light" w:cs="Segoe UI Light"/>
-                <w:color w:val="2F5496"/>
-                <w:sz w:val="22"/>
-                <w:szCs w:val="22"/>
-              </w:rPr>
-              <w:t>13-Feb</w:t>
+                <w:color w:val="000000"/>
+                <w:sz w:val="22"/>
+                <w:szCs w:val="22"/>
+              </w:rPr>
+            </w:pPr>
+            <w:r>
+              <w:rPr>
+                <w:rFonts w:ascii="Segoe UI Light" w:hAnsi="Segoe UI Light" w:cs="Segoe UI Light"/>
+                <w:color w:val="000000"/>
+                <w:sz w:val="22"/>
+                <w:szCs w:val="22"/>
+              </w:rPr>
+              <w:t>14-Feb</w:t>
             </w:r>
           </w:p>
         </w:tc>
@@ -2988,21 +2987,22 @@
           </w:tcPr>
           <w:p>
             <w:pPr>
-              <w:rPr>
-                <w:rFonts w:ascii="Segoe UI Light" w:hAnsi="Segoe UI Light" w:cs="Segoe UI Light"/>
-                <w:color w:val="0070C0"/>
-                <w:sz w:val="22"/>
-                <w:szCs w:val="22"/>
-              </w:rPr>
-            </w:pPr>
-            <w:r>
-              <w:rPr>
-                <w:rFonts w:ascii="Segoe UI Light" w:hAnsi="Segoe UI Light" w:cs="Segoe UI Light"/>
-                <w:color w:val="0070C0"/>
-                <w:sz w:val="22"/>
-                <w:szCs w:val="22"/>
-              </w:rPr>
-              <w:t>Assignment 2 due (10 p.m.)</w:t>
+              <w:jc w:val="both"/>
+              <w:rPr>
+                <w:rFonts w:ascii="Segoe UI Light" w:hAnsi="Segoe UI Light" w:cs="Segoe UI Light"/>
+                <w:color w:val="000000"/>
+                <w:sz w:val="22"/>
+                <w:szCs w:val="22"/>
+              </w:rPr>
+            </w:pPr>
+            <w:r>
+              <w:rPr>
+                <w:rFonts w:ascii="Segoe UI Light" w:hAnsi="Segoe UI Light" w:cs="Segoe UI Light"/>
+                <w:color w:val="000000"/>
+                <w:sz w:val="22"/>
+                <w:szCs w:val="22"/>
+              </w:rPr>
+              <w:t>Parallelization: Multiprocessing and Multithreading</w:t>
             </w:r>
           </w:p>
         </w:tc>
@@ -3029,19 +3029,23 @@
             <w:pPr>
               <w:rPr>
                 <w:rFonts w:ascii="Segoe UI Light" w:hAnsi="Segoe UI Light" w:cs="Segoe UI Light"/>
-                <w:color w:val="000000"/>
-                <w:sz w:val="22"/>
-                <w:szCs w:val="22"/>
-              </w:rPr>
-            </w:pPr>
-            <w:r>
-              <w:rPr>
-                <w:rFonts w:ascii="Segoe UI Light" w:hAnsi="Segoe UI Light" w:cs="Segoe UI Light"/>
-                <w:color w:val="000000"/>
-                <w:sz w:val="22"/>
-                <w:szCs w:val="22"/>
-              </w:rPr>
-              <w:t> </w:t>
+                <w:b/>
+                <w:bCs/>
+                <w:color w:val="000000"/>
+                <w:sz w:val="22"/>
+                <w:szCs w:val="22"/>
+              </w:rPr>
+            </w:pPr>
+            <w:r>
+              <w:rPr>
+                <w:rFonts w:ascii="Segoe UI Light" w:hAnsi="Segoe UI Light" w:cs="Segoe UI Light"/>
+                <w:b/>
+                <w:bCs/>
+                <w:color w:val="000000"/>
+                <w:sz w:val="22"/>
+                <w:szCs w:val="22"/>
+              </w:rPr>
+              <w:t>Week 6</w:t>
             </w:r>
           </w:p>
         </w:tc>
@@ -3075,7 +3079,7 @@
                 <w:sz w:val="22"/>
                 <w:szCs w:val="22"/>
               </w:rPr>
-              <w:t>14-Feb</w:t>
+              <w:t>19-Feb</w:t>
             </w:r>
           </w:p>
         </w:tc>
@@ -3109,7 +3113,7 @@
                 <w:sz w:val="22"/>
                 <w:szCs w:val="22"/>
               </w:rPr>
-              <w:t>Parallelization: Multiprocessing and Multithreading</w:t>
+              <w:t>Time Series, Pivoting, and Panel Data</w:t>
             </w:r>
           </w:p>
         </w:tc>
@@ -3130,29 +3134,24 @@
             </w:tcBorders>
             <w:shd w:val="clear" w:color="auto" w:fill="auto"/>
             <w:vAlign w:val="center"/>
-            <w:hideMark/>
-          </w:tcPr>
-          <w:p>
-            <w:pPr>
-              <w:rPr>
-                <w:rFonts w:ascii="Segoe UI Light" w:hAnsi="Segoe UI Light" w:cs="Segoe UI Light"/>
-                <w:b/>
-                <w:bCs/>
-                <w:color w:val="000000"/>
-                <w:sz w:val="22"/>
-                <w:szCs w:val="22"/>
-              </w:rPr>
-            </w:pPr>
-            <w:r>
-              <w:rPr>
-                <w:rFonts w:ascii="Segoe UI Light" w:hAnsi="Segoe UI Light" w:cs="Segoe UI Light"/>
-                <w:b/>
-                <w:bCs/>
-                <w:color w:val="000000"/>
-                <w:sz w:val="22"/>
-                <w:szCs w:val="22"/>
-              </w:rPr>
-              <w:t>Week 6</w:t>
+          </w:tcPr>
+          <w:p>
+            <w:pPr>
+              <w:rPr>
+                <w:rFonts w:ascii="Segoe UI Light" w:hAnsi="Segoe UI Light" w:cs="Segoe UI Light"/>
+                <w:color w:val="000000"/>
+                <w:sz w:val="22"/>
+                <w:szCs w:val="22"/>
+              </w:rPr>
+            </w:pPr>
+            <w:r>
+              <w:rPr>
+                <w:rFonts w:ascii="Segoe UI Light" w:hAnsi="Segoe UI Light" w:cs="Segoe UI Light"/>
+                <w:color w:val="000000"/>
+                <w:sz w:val="22"/>
+                <w:szCs w:val="22"/>
+              </w:rPr>
+              <w:t> </w:t>
             </w:r>
           </w:p>
         </w:tc>
@@ -3167,7 +3166,6 @@
             </w:tcBorders>
             <w:shd w:val="clear" w:color="auto" w:fill="auto"/>
             <w:vAlign w:val="center"/>
-            <w:hideMark/>
           </w:tcPr>
           <w:p>
             <w:pPr>
@@ -3182,11 +3180,29 @@
             <w:r>
               <w:rPr>
                 <w:rFonts w:ascii="Segoe UI Light" w:hAnsi="Segoe UI Light" w:cs="Segoe UI Light"/>
-                <w:color w:val="000000"/>
-                <w:sz w:val="22"/>
-                <w:szCs w:val="22"/>
-              </w:rPr>
-              <w:t>19-Feb</w:t>
+                <w:color w:val="0070C0"/>
+                <w:sz w:val="22"/>
+                <w:szCs w:val="22"/>
+              </w:rPr>
+              <w:t>2</w:t>
+            </w:r>
+            <w:r>
+              <w:rPr>
+                <w:rFonts w:ascii="Segoe UI Light" w:hAnsi="Segoe UI Light" w:cs="Segoe UI Light"/>
+                <w:color w:val="0070C0"/>
+                <w:sz w:val="22"/>
+                <w:szCs w:val="22"/>
+              </w:rPr>
+              <w:t>0</w:t>
+            </w:r>
+            <w:r>
+              <w:rPr>
+                <w:rFonts w:ascii="Segoe UI Light" w:hAnsi="Segoe UI Light" w:cs="Segoe UI Light"/>
+                <w:color w:val="0070C0"/>
+                <w:sz w:val="22"/>
+                <w:szCs w:val="22"/>
+              </w:rPr>
+              <w:t>-Feb</w:t>
             </w:r>
           </w:p>
         </w:tc>
@@ -3201,7 +3217,6 @@
             </w:tcBorders>
             <w:shd w:val="clear" w:color="auto" w:fill="auto"/>
             <w:vAlign w:val="center"/>
-            <w:hideMark/>
           </w:tcPr>
           <w:p>
             <w:pPr>
@@ -3216,11 +3231,11 @@
             <w:r>
               <w:rPr>
                 <w:rFonts w:ascii="Segoe UI Light" w:hAnsi="Segoe UI Light" w:cs="Segoe UI Light"/>
-                <w:color w:val="000000"/>
-                <w:sz w:val="22"/>
-                <w:szCs w:val="22"/>
-              </w:rPr>
-              <w:t>Time Series, Pivoting, and Panel Data</w:t>
+                <w:color w:val="0070C0"/>
+                <w:sz w:val="22"/>
+                <w:szCs w:val="22"/>
+              </w:rPr>
+              <w:t>Assignment 2 due (10 p.m.)</w:t>
             </w:r>
           </w:p>
         </w:tc>
@@ -3334,112 +3349,6 @@
       </w:tr>
       <w:tr>
         <w:trPr>
-          <w:trHeight w:val="360"/>
-          <w:jc w:val="center"/>
-        </w:trPr>
-        <w:tc>
-          <w:tcPr>
-            <w:tcW w:w="1520" w:type="dxa"/>
-            <w:tcBorders>
-              <w:top w:val="nil"/>
-              <w:left w:val="single" w:sz="8" w:space="0" w:color="auto"/>
-              <w:bottom w:val="single" w:sz="8" w:space="0" w:color="auto"/>
-              <w:right w:val="nil"/>
-            </w:tcBorders>
-            <w:shd w:val="clear" w:color="auto" w:fill="auto"/>
-            <w:vAlign w:val="center"/>
-            <w:hideMark/>
-          </w:tcPr>
-          <w:p>
-            <w:pPr>
-              <w:rPr>
-                <w:rFonts w:ascii="Segoe UI Light" w:hAnsi="Segoe UI Light" w:cs="Segoe UI Light"/>
-                <w:color w:val="000000"/>
-                <w:sz w:val="22"/>
-                <w:szCs w:val="22"/>
-              </w:rPr>
-            </w:pPr>
-            <w:r>
-              <w:rPr>
-                <w:rFonts w:ascii="Segoe UI Light" w:hAnsi="Segoe UI Light" w:cs="Segoe UI Light"/>
-                <w:color w:val="000000"/>
-                <w:sz w:val="22"/>
-                <w:szCs w:val="22"/>
-              </w:rPr>
-              <w:t> </w:t>
-            </w:r>
-          </w:p>
-        </w:tc>
-        <w:tc>
-          <w:tcPr>
-            <w:tcW w:w="1060" w:type="dxa"/>
-            <w:tcBorders>
-              <w:top w:val="nil"/>
-              <w:left w:val="nil"/>
-              <w:bottom w:val="single" w:sz="8" w:space="0" w:color="auto"/>
-              <w:right w:val="nil"/>
-            </w:tcBorders>
-            <w:shd w:val="clear" w:color="auto" w:fill="auto"/>
-            <w:vAlign w:val="center"/>
-            <w:hideMark/>
-          </w:tcPr>
-          <w:p>
-            <w:pPr>
-              <w:jc w:val="both"/>
-              <w:rPr>
-                <w:rFonts w:ascii="Segoe UI Light" w:hAnsi="Segoe UI Light" w:cs="Segoe UI Light"/>
-                <w:color w:val="0070C0"/>
-                <w:sz w:val="22"/>
-                <w:szCs w:val="22"/>
-              </w:rPr>
-            </w:pPr>
-            <w:r>
-              <w:rPr>
-                <w:rFonts w:ascii="Segoe UI Light" w:hAnsi="Segoe UI Light" w:cs="Segoe UI Light"/>
-                <w:color w:val="0070C0"/>
-                <w:sz w:val="22"/>
-                <w:szCs w:val="22"/>
-              </w:rPr>
-              <w:t>22-Feb</w:t>
-            </w:r>
-          </w:p>
-        </w:tc>
-        <w:tc>
-          <w:tcPr>
-            <w:tcW w:w="6160" w:type="dxa"/>
-            <w:tcBorders>
-              <w:top w:val="nil"/>
-              <w:left w:val="nil"/>
-              <w:bottom w:val="single" w:sz="8" w:space="0" w:color="auto"/>
-              <w:right w:val="single" w:sz="8" w:space="0" w:color="auto"/>
-            </w:tcBorders>
-            <w:shd w:val="clear" w:color="auto" w:fill="auto"/>
-            <w:vAlign w:val="center"/>
-            <w:hideMark/>
-          </w:tcPr>
-          <w:p>
-            <w:pPr>
-              <w:rPr>
-                <w:rFonts w:ascii="Segoe UI Light" w:hAnsi="Segoe UI Light" w:cs="Segoe UI Light"/>
-                <w:color w:val="0070C0"/>
-                <w:sz w:val="22"/>
-                <w:szCs w:val="22"/>
-              </w:rPr>
-            </w:pPr>
-            <w:r>
-              <w:rPr>
-                <w:rFonts w:ascii="Segoe UI Light" w:hAnsi="Segoe UI Light" w:cs="Segoe UI Light"/>
-                <w:color w:val="0070C0"/>
-                <w:sz w:val="22"/>
-                <w:szCs w:val="22"/>
-              </w:rPr>
-              <w:t>Assignment 3 due (10 p.m.)</w:t>
-            </w:r>
-          </w:p>
-        </w:tc>
-      </w:tr>
-      <w:tr>
-        <w:trPr>
           <w:trHeight w:val="340"/>
           <w:jc w:val="center"/>
         </w:trPr>
@@ -3804,7 +3713,7 @@
                 <w:sz w:val="22"/>
                 <w:szCs w:val="22"/>
               </w:rPr>
-              <w:t>Assignment 4 due (10 p.m.)</w:t>
+              <w:t>Assignment 3 due (10 p.m.)</w:t>
             </w:r>
           </w:p>
         </w:tc>
@@ -4582,7 +4491,25 @@
                 <w:sz w:val="22"/>
                 <w:szCs w:val="22"/>
               </w:rPr>
-              <w:t>Assignment 5 due (10 p.m.)</w:t>
+              <w:t xml:space="preserve">Assignment </w:t>
+            </w:r>
+            <w:r>
+              <w:rPr>
+                <w:rFonts w:ascii="Segoe UI Light" w:hAnsi="Segoe UI Light" w:cs="Segoe UI Light"/>
+                <w:color w:val="0070C0"/>
+                <w:sz w:val="22"/>
+                <w:szCs w:val="22"/>
+              </w:rPr>
+              <w:t>4</w:t>
+            </w:r>
+            <w:r>
+              <w:rPr>
+                <w:rFonts w:ascii="Segoe UI Light" w:hAnsi="Segoe UI Light" w:cs="Segoe UI Light"/>
+                <w:color w:val="0070C0"/>
+                <w:sz w:val="22"/>
+                <w:szCs w:val="22"/>
+              </w:rPr>
+              <w:t xml:space="preserve"> due (10 p.m.)</w:t>
             </w:r>
           </w:p>
         </w:tc>
@@ -4736,7 +4663,6 @@
                 <w:sz w:val="22"/>
                 <w:szCs w:val="22"/>
               </w:rPr>
-              <w:lastRenderedPageBreak/>
               <w:t>Week 11</w:t>
             </w:r>
           </w:p>
@@ -4843,6 +4769,7 @@
                 <w:sz w:val="22"/>
                 <w:szCs w:val="22"/>
               </w:rPr>
+              <w:lastRenderedPageBreak/>
               <w:t> </w:t>
             </w:r>
           </w:p>
@@ -4911,6 +4838,127 @@
                 <w:szCs w:val="22"/>
               </w:rPr>
               <w:t xml:space="preserve">Example 2: Neural Networks </w:t>
+            </w:r>
+          </w:p>
+        </w:tc>
+      </w:tr>
+      <w:tr>
+        <w:trPr>
+          <w:trHeight w:val="360"/>
+          <w:jc w:val="center"/>
+        </w:trPr>
+        <w:tc>
+          <w:tcPr>
+            <w:tcW w:w="1520" w:type="dxa"/>
+            <w:tcBorders>
+              <w:top w:val="single" w:sz="8" w:space="0" w:color="auto"/>
+              <w:left w:val="single" w:sz="8" w:space="0" w:color="auto"/>
+              <w:bottom w:val="single" w:sz="8" w:space="0" w:color="auto"/>
+              <w:right w:val="nil"/>
+            </w:tcBorders>
+            <w:shd w:val="clear" w:color="auto" w:fill="auto"/>
+            <w:vAlign w:val="center"/>
+          </w:tcPr>
+          <w:p>
+            <w:pPr>
+              <w:rPr>
+                <w:rFonts w:ascii="Segoe UI Light" w:hAnsi="Segoe UI Light" w:cs="Segoe UI Light"/>
+                <w:color w:val="000000"/>
+                <w:sz w:val="22"/>
+                <w:szCs w:val="22"/>
+              </w:rPr>
+            </w:pPr>
+          </w:p>
+        </w:tc>
+        <w:tc>
+          <w:tcPr>
+            <w:tcW w:w="1060" w:type="dxa"/>
+            <w:tcBorders>
+              <w:top w:val="single" w:sz="8" w:space="0" w:color="auto"/>
+              <w:left w:val="nil"/>
+              <w:bottom w:val="single" w:sz="8" w:space="0" w:color="auto"/>
+              <w:right w:val="nil"/>
+            </w:tcBorders>
+            <w:shd w:val="clear" w:color="auto" w:fill="auto"/>
+            <w:vAlign w:val="center"/>
+          </w:tcPr>
+          <w:p>
+            <w:pPr>
+              <w:jc w:val="both"/>
+              <w:rPr>
+                <w:rFonts w:ascii="Segoe UI Light" w:hAnsi="Segoe UI Light" w:cs="Segoe UI Light"/>
+                <w:color w:val="000000"/>
+                <w:sz w:val="22"/>
+                <w:szCs w:val="22"/>
+              </w:rPr>
+            </w:pPr>
+            <w:r>
+              <w:rPr>
+                <w:rFonts w:ascii="Segoe UI Light" w:hAnsi="Segoe UI Light" w:cs="Segoe UI Light"/>
+                <w:color w:val="0070C0"/>
+                <w:sz w:val="22"/>
+                <w:szCs w:val="22"/>
+              </w:rPr>
+              <w:t>20</w:t>
+            </w:r>
+            <w:r>
+              <w:rPr>
+                <w:rFonts w:ascii="Segoe UI Light" w:hAnsi="Segoe UI Light" w:cs="Segoe UI Light"/>
+                <w:color w:val="0070C0"/>
+                <w:sz w:val="22"/>
+                <w:szCs w:val="22"/>
+              </w:rPr>
+              <w:t>-Mar</w:t>
+            </w:r>
+          </w:p>
+        </w:tc>
+        <w:tc>
+          <w:tcPr>
+            <w:tcW w:w="6160" w:type="dxa"/>
+            <w:tcBorders>
+              <w:top w:val="nil"/>
+              <w:left w:val="nil"/>
+              <w:bottom w:val="single" w:sz="8" w:space="0" w:color="auto"/>
+              <w:right w:val="single" w:sz="8" w:space="0" w:color="auto"/>
+            </w:tcBorders>
+            <w:shd w:val="clear" w:color="auto" w:fill="auto"/>
+            <w:vAlign w:val="center"/>
+          </w:tcPr>
+          <w:p>
+            <w:pPr>
+              <w:rPr>
+                <w:rFonts w:ascii="Segoe UI Light" w:hAnsi="Segoe UI Light" w:cs="Segoe UI Light"/>
+                <w:color w:val="000000"/>
+                <w:sz w:val="22"/>
+                <w:szCs w:val="22"/>
+              </w:rPr>
+            </w:pPr>
+            <w:r>
+              <w:rPr>
+                <w:rFonts w:ascii="Segoe UI Light" w:hAnsi="Segoe UI Light" w:cs="Segoe UI Light"/>
+                <w:color w:val="0070C0"/>
+                <w:sz w:val="22"/>
+                <w:szCs w:val="22"/>
+              </w:rPr>
+              <w:t xml:space="preserve">Assignment </w:t>
+            </w:r>
+            <w:r>
+              <w:rPr>
+                <w:rFonts w:ascii="Segoe UI Light" w:hAnsi="Segoe UI Light" w:cs="Segoe UI Light"/>
+                <w:color w:val="0070C0"/>
+                <w:sz w:val="22"/>
+                <w:szCs w:val="22"/>
+              </w:rPr>
+              <w:t>5</w:t>
+            </w:r>
+            <w:r>
+              <w:rPr>
+                <w:rFonts w:ascii="Segoe UI Light" w:hAnsi="Segoe UI Light" w:cs="Segoe UI Light"/>
+                <w:color w:val="0070C0"/>
+                <w:sz w:val="22"/>
+                <w:szCs w:val="22"/>
+              </w:rPr>
+              <w:t xml:space="preserve"> due (10 p.m.)</w:t>
             </w:r>
           </w:p>
         </w:tc>

</xml_diff>